<commit_message>
Some typo and leftover finnish words replaced/corrected.
</commit_message>
<xml_diff>
--- a/m50,m40,m60 Pnp/m50 Speeduino operating instructions.docx
+++ b/m50,m40,m60 Pnp/m50 Speeduino operating instructions.docx
@@ -1,10 +1,10 @@
 
 <file path=word/document.xml><?xml version="1.0" encoding="utf-8"?>
-<w:document xmlns:wpc="http://schemas.microsoft.com/office/word/2010/wordprocessingCanvas" xmlns:cx="http://schemas.microsoft.com/office/drawing/2014/chartex" xmlns:cx1="http://schemas.microsoft.com/office/drawing/2015/9/8/chartex" xmlns:cx2="http://schemas.microsoft.com/office/drawing/2015/10/21/chartex" xmlns:cx3="http://schemas.microsoft.com/office/drawing/2016/5/9/chartex" xmlns:cx4="http://schemas.microsoft.com/office/drawing/2016/5/10/chartex" xmlns:cx5="http://schemas.microsoft.com/office/drawing/2016/5/11/chartex" xmlns:cx6="http://schemas.microsoft.com/office/drawing/2016/5/12/chartex" xmlns:cx7="http://schemas.microsoft.com/office/drawing/2016/5/13/chartex" xmlns:cx8="http://schemas.microsoft.com/office/drawing/2016/5/14/chartex" xmlns:mc="http://schemas.openxmlformats.org/markup-compatibility/2006" xmlns:aink="http://schemas.microsoft.com/office/drawing/2016/ink" xmlns:am3d="http://schemas.microsoft.com/office/drawing/2017/model3d" xmlns:o="urn:schemas-microsoft-com:office:office" xmlns:r="http://schemas.openxmlformats.org/officeDocument/2006/relationships" xmlns:m="http://schemas.openxmlformats.org/officeDocument/2006/math" xmlns:v="urn:schemas-microsoft-com:vml" xmlns:wp14="http://schemas.microsoft.com/office/word/2010/wordprocessingDrawing" xmlns:wp="http://schemas.openxmlformats.org/drawingml/2006/wordprocessingDrawing" xmlns:w10="urn:schemas-microsoft-com:office:word" xmlns:w="http://schemas.openxmlformats.org/wordprocessingml/2006/main" xmlns:w14="http://schemas.microsoft.com/office/word/2010/wordml" xmlns:w15="http://schemas.microsoft.com/office/word/2012/wordml" xmlns:w16cid="http://schemas.microsoft.com/office/word/2016/wordml/cid" xmlns:w16se="http://schemas.microsoft.com/office/word/2015/wordml/symex" xmlns:wpg="http://schemas.microsoft.com/office/word/2010/wordprocessingGroup" xmlns:wpi="http://schemas.microsoft.com/office/word/2010/wordprocessingInk" xmlns:wne="http://schemas.microsoft.com/office/word/2006/wordml" xmlns:wps="http://schemas.microsoft.com/office/word/2010/wordprocessingShape" mc:Ignorable="w14 w15 w16se w16cid wp14">
+<w:document xmlns:wpc="http://schemas.microsoft.com/office/word/2010/wordprocessingCanvas" xmlns:mc="http://schemas.openxmlformats.org/markup-compatibility/2006" xmlns:o="urn:schemas-microsoft-com:office:office" xmlns:r="http://schemas.openxmlformats.org/officeDocument/2006/relationships" xmlns:m="http://schemas.openxmlformats.org/officeDocument/2006/math" xmlns:v="urn:schemas-microsoft-com:vml" xmlns:wp14="http://schemas.microsoft.com/office/word/2010/wordprocessingDrawing" xmlns:wp="http://schemas.openxmlformats.org/drawingml/2006/wordprocessingDrawing" xmlns:w10="urn:schemas-microsoft-com:office:word" xmlns:w="http://schemas.openxmlformats.org/wordprocessingml/2006/main" xmlns:w14="http://schemas.microsoft.com/office/word/2010/wordml" xmlns:w15="http://schemas.microsoft.com/office/word/2012/wordml" xmlns:wpg="http://schemas.microsoft.com/office/word/2010/wordprocessingGroup" xmlns:wpi="http://schemas.microsoft.com/office/word/2010/wordprocessingInk" xmlns:wne="http://schemas.microsoft.com/office/word/2006/wordml" xmlns:wps="http://schemas.microsoft.com/office/word/2010/wordprocessingShape" mc:Ignorable="w14 w15 wp14">
   <w:body>
     <w:p>
       <w:pPr>
-        <w:pStyle w:val="Title"/>
+        <w:pStyle w:val="Cm"/>
         <w:jc w:val="center"/>
       </w:pPr>
       <w:proofErr w:type="spellStart"/>
@@ -18,7 +18,7 @@
     </w:p>
     <w:p>
       <w:pPr>
-        <w:pStyle w:val="Title"/>
+        <w:pStyle w:val="Cm"/>
         <w:jc w:val="center"/>
       </w:pPr>
       <w:r>
@@ -61,12 +61,12 @@
       <w:sdtContent>
         <w:p>
           <w:pPr>
-            <w:pStyle w:val="TOCHeading"/>
+            <w:pStyle w:val="Tartalomjegyzkcmsora"/>
           </w:pPr>
         </w:p>
         <w:p>
           <w:pPr>
-            <w:pStyle w:val="TOC1"/>
+            <w:pStyle w:val="TJ1"/>
             <w:tabs>
               <w:tab w:val="left" w:pos="440"/>
               <w:tab w:val="right" w:leader="dot" w:pos="9350"/>
@@ -88,7 +88,7 @@
           <w:hyperlink w:anchor="_Toc27469815" w:history="1">
             <w:r>
               <w:rPr>
-                <w:rStyle w:val="Hyperlink"/>
+                <w:rStyle w:val="Hiperhivatkozs"/>
                 <w:noProof/>
               </w:rPr>
               <w:t>1.</w:t>
@@ -102,7 +102,7 @@
             </w:r>
             <w:r>
               <w:rPr>
-                <w:rStyle w:val="Hyperlink"/>
+                <w:rStyle w:val="Hiperhivatkozs"/>
                 <w:noProof/>
               </w:rPr>
               <w:t>Getting started</w:t>
@@ -159,7 +159,7 @@
         </w:p>
         <w:p>
           <w:pPr>
-            <w:pStyle w:val="TOC2"/>
+            <w:pStyle w:val="TJ2"/>
             <w:tabs>
               <w:tab w:val="left" w:pos="660"/>
               <w:tab w:val="right" w:leader="dot" w:pos="9350"/>
@@ -172,7 +172,7 @@
           <w:hyperlink w:anchor="_Toc27469816" w:history="1">
             <w:r>
               <w:rPr>
-                <w:rStyle w:val="Hyperlink"/>
+                <w:rStyle w:val="Hiperhivatkozs"/>
                 <w:noProof/>
               </w:rPr>
               <w:t>1.</w:t>
@@ -186,7 +186,7 @@
             </w:r>
             <w:r>
               <w:rPr>
-                <w:rStyle w:val="Hyperlink"/>
+                <w:rStyle w:val="Hiperhivatkozs"/>
                 <w:noProof/>
               </w:rPr>
               <w:t>Installing to the car</w:t>
@@ -243,7 +243,7 @@
         </w:p>
         <w:p>
           <w:pPr>
-            <w:pStyle w:val="TOC2"/>
+            <w:pStyle w:val="TJ2"/>
             <w:tabs>
               <w:tab w:val="left" w:pos="660"/>
               <w:tab w:val="right" w:leader="dot" w:pos="9350"/>
@@ -256,7 +256,7 @@
           <w:hyperlink w:anchor="_Toc27469817" w:history="1">
             <w:r>
               <w:rPr>
-                <w:rStyle w:val="Hyperlink"/>
+                <w:rStyle w:val="Hiperhivatkozs"/>
                 <w:noProof/>
                 <w:lang w:val="fi-FI"/>
               </w:rPr>
@@ -271,7 +271,7 @@
             </w:r>
             <w:r>
               <w:rPr>
-                <w:rStyle w:val="Hyperlink"/>
+                <w:rStyle w:val="Hiperhivatkozs"/>
                 <w:noProof/>
                 <w:lang w:val="fi-FI"/>
               </w:rPr>
@@ -329,7 +329,7 @@
         </w:p>
         <w:p>
           <w:pPr>
-            <w:pStyle w:val="TOC3"/>
+            <w:pStyle w:val="TJ3"/>
             <w:tabs>
               <w:tab w:val="left" w:pos="880"/>
               <w:tab w:val="right" w:leader="dot" w:pos="9350"/>
@@ -342,7 +342,7 @@
           <w:hyperlink w:anchor="_Toc27469818" w:history="1">
             <w:r>
               <w:rPr>
-                <w:rStyle w:val="Hyperlink"/>
+                <w:rStyle w:val="Hiperhivatkozs"/>
                 <w:noProof/>
               </w:rPr>
               <w:t>1.</w:t>
@@ -356,7 +356,7 @@
             </w:r>
             <w:r>
               <w:rPr>
-                <w:rStyle w:val="Hyperlink"/>
+                <w:rStyle w:val="Hiperhivatkozs"/>
                 <w:noProof/>
               </w:rPr>
               <w:t>USB-connection</w:t>
@@ -413,7 +413,7 @@
         </w:p>
         <w:p>
           <w:pPr>
-            <w:pStyle w:val="TOC3"/>
+            <w:pStyle w:val="TJ3"/>
             <w:tabs>
               <w:tab w:val="left" w:pos="880"/>
               <w:tab w:val="right" w:leader="dot" w:pos="9350"/>
@@ -426,7 +426,7 @@
           <w:hyperlink w:anchor="_Toc27469819" w:history="1">
             <w:r>
               <w:rPr>
-                <w:rStyle w:val="Hyperlink"/>
+                <w:rStyle w:val="Hiperhivatkozs"/>
                 <w:noProof/>
               </w:rPr>
               <w:t>2.</w:t>
@@ -440,7 +440,7 @@
             </w:r>
             <w:r>
               <w:rPr>
-                <w:rStyle w:val="Hyperlink"/>
+                <w:rStyle w:val="Hiperhivatkozs"/>
                 <w:noProof/>
               </w:rPr>
               <w:t>Bluetooth connection</w:t>
@@ -497,7 +497,7 @@
         </w:p>
         <w:p>
           <w:pPr>
-            <w:pStyle w:val="TOC3"/>
+            <w:pStyle w:val="TJ3"/>
             <w:tabs>
               <w:tab w:val="left" w:pos="880"/>
               <w:tab w:val="right" w:leader="dot" w:pos="9350"/>
@@ -510,7 +510,7 @@
           <w:hyperlink w:anchor="_Toc27469820" w:history="1">
             <w:r>
               <w:rPr>
-                <w:rStyle w:val="Hyperlink"/>
+                <w:rStyle w:val="Hiperhivatkozs"/>
                 <w:noProof/>
               </w:rPr>
               <w:t>3.</w:t>
@@ -524,7 +524,7 @@
             </w:r>
             <w:r>
               <w:rPr>
-                <w:rStyle w:val="Hyperlink"/>
+                <w:rStyle w:val="Hiperhivatkozs"/>
                 <w:noProof/>
               </w:rPr>
               <w:t>USB-Cable</w:t>
@@ -581,7 +581,7 @@
         </w:p>
         <w:p>
           <w:pPr>
-            <w:pStyle w:val="TOC3"/>
+            <w:pStyle w:val="TJ3"/>
             <w:tabs>
               <w:tab w:val="left" w:pos="880"/>
               <w:tab w:val="right" w:leader="dot" w:pos="9350"/>
@@ -594,7 +594,7 @@
           <w:hyperlink w:anchor="_Toc27469821" w:history="1">
             <w:r>
               <w:rPr>
-                <w:rStyle w:val="Hyperlink"/>
+                <w:rStyle w:val="Hiperhivatkozs"/>
                 <w:noProof/>
               </w:rPr>
               <w:t>4.</w:t>
@@ -608,7 +608,7 @@
             </w:r>
             <w:r>
               <w:rPr>
-                <w:rStyle w:val="Hyperlink"/>
+                <w:rStyle w:val="Hiperhivatkozs"/>
                 <w:noProof/>
               </w:rPr>
               <w:t>Connecting to TunerStudio</w:t>
@@ -665,7 +665,7 @@
         </w:p>
         <w:p>
           <w:pPr>
-            <w:pStyle w:val="TOC1"/>
+            <w:pStyle w:val="TJ1"/>
             <w:tabs>
               <w:tab w:val="left" w:pos="440"/>
               <w:tab w:val="right" w:leader="dot" w:pos="9350"/>
@@ -678,7 +678,7 @@
           <w:hyperlink w:anchor="_Toc27469822" w:history="1">
             <w:r>
               <w:rPr>
-                <w:rStyle w:val="Hyperlink"/>
+                <w:rStyle w:val="Hiperhivatkozs"/>
                 <w:noProof/>
               </w:rPr>
               <w:t>2.</w:t>
@@ -692,7 +692,7 @@
             </w:r>
             <w:r>
               <w:rPr>
-                <w:rStyle w:val="Hyperlink"/>
+                <w:rStyle w:val="Hiperhivatkozs"/>
                 <w:noProof/>
               </w:rPr>
               <w:t>Configuring Speeduino before the first start</w:t>
@@ -749,7 +749,7 @@
         </w:p>
         <w:p>
           <w:pPr>
-            <w:pStyle w:val="TOC2"/>
+            <w:pStyle w:val="TJ2"/>
             <w:tabs>
               <w:tab w:val="left" w:pos="660"/>
               <w:tab w:val="right" w:leader="dot" w:pos="9350"/>
@@ -762,7 +762,7 @@
           <w:hyperlink w:anchor="_Toc27469823" w:history="1">
             <w:r>
               <w:rPr>
-                <w:rStyle w:val="Hyperlink"/>
+                <w:rStyle w:val="Hiperhivatkozs"/>
                 <w:noProof/>
                 <w:lang w:val="fi-FI"/>
               </w:rPr>
@@ -777,7 +777,7 @@
             </w:r>
             <w:r>
               <w:rPr>
-                <w:rStyle w:val="Hyperlink"/>
+                <w:rStyle w:val="Hiperhivatkozs"/>
                 <w:noProof/>
                 <w:lang w:val="fi-FI"/>
               </w:rPr>
@@ -835,7 +835,7 @@
         </w:p>
         <w:p>
           <w:pPr>
-            <w:pStyle w:val="TOC2"/>
+            <w:pStyle w:val="TJ2"/>
             <w:tabs>
               <w:tab w:val="left" w:pos="660"/>
               <w:tab w:val="right" w:leader="dot" w:pos="9350"/>
@@ -848,7 +848,7 @@
           <w:hyperlink w:anchor="_Toc27469824" w:history="1">
             <w:r>
               <w:rPr>
-                <w:rStyle w:val="Hyperlink"/>
+                <w:rStyle w:val="Hiperhivatkozs"/>
                 <w:noProof/>
               </w:rPr>
               <w:t>2.</w:t>
@@ -862,7 +862,7 @@
             </w:r>
             <w:r>
               <w:rPr>
-                <w:rStyle w:val="Hyperlink"/>
+                <w:rStyle w:val="Hiperhivatkozs"/>
                 <w:noProof/>
               </w:rPr>
               <w:t>Injector parameters</w:t>
@@ -919,7 +919,7 @@
         </w:p>
         <w:p>
           <w:pPr>
-            <w:pStyle w:val="TOC2"/>
+            <w:pStyle w:val="TJ2"/>
             <w:tabs>
               <w:tab w:val="left" w:pos="660"/>
               <w:tab w:val="right" w:leader="dot" w:pos="9350"/>
@@ -932,7 +932,7 @@
           <w:hyperlink w:anchor="_Toc27469825" w:history="1">
             <w:r>
               <w:rPr>
-                <w:rStyle w:val="Hyperlink"/>
+                <w:rStyle w:val="Hiperhivatkozs"/>
                 <w:noProof/>
                 <w:lang w:val="fi-FI"/>
               </w:rPr>
@@ -947,7 +947,7 @@
             </w:r>
             <w:r>
               <w:rPr>
-                <w:rStyle w:val="Hyperlink"/>
+                <w:rStyle w:val="Hiperhivatkozs"/>
                 <w:noProof/>
                 <w:lang w:val="fi-FI"/>
               </w:rPr>
@@ -1005,7 +1005,7 @@
         </w:p>
         <w:p>
           <w:pPr>
-            <w:pStyle w:val="TOC2"/>
+            <w:pStyle w:val="TJ2"/>
             <w:tabs>
               <w:tab w:val="left" w:pos="660"/>
               <w:tab w:val="right" w:leader="dot" w:pos="9350"/>
@@ -1018,7 +1018,7 @@
           <w:hyperlink w:anchor="_Toc27469826" w:history="1">
             <w:r>
               <w:rPr>
-                <w:rStyle w:val="Hyperlink"/>
+                <w:rStyle w:val="Hiperhivatkozs"/>
                 <w:noProof/>
               </w:rPr>
               <w:t>4.</w:t>
@@ -1032,7 +1032,7 @@
             </w:r>
             <w:r>
               <w:rPr>
-                <w:rStyle w:val="Hyperlink"/>
+                <w:rStyle w:val="Hiperhivatkozs"/>
                 <w:noProof/>
                 <w:lang w:val="fi-FI"/>
               </w:rPr>
@@ -1090,7 +1090,7 @@
         </w:p>
         <w:p>
           <w:pPr>
-            <w:pStyle w:val="TOC2"/>
+            <w:pStyle w:val="TJ2"/>
             <w:tabs>
               <w:tab w:val="left" w:pos="660"/>
               <w:tab w:val="right" w:leader="dot" w:pos="9350"/>
@@ -1103,7 +1103,7 @@
           <w:hyperlink w:anchor="_Toc27469827" w:history="1">
             <w:r>
               <w:rPr>
-                <w:rStyle w:val="Hyperlink"/>
+                <w:rStyle w:val="Hiperhivatkozs"/>
                 <w:noProof/>
                 <w:lang w:val="fi-FI"/>
               </w:rPr>
@@ -1118,7 +1118,7 @@
             </w:r>
             <w:r>
               <w:rPr>
-                <w:rStyle w:val="Hyperlink"/>
+                <w:rStyle w:val="Hiperhivatkozs"/>
                 <w:noProof/>
                 <w:lang w:val="fi-FI"/>
               </w:rPr>
@@ -1176,7 +1176,7 @@
         </w:p>
         <w:p>
           <w:pPr>
-            <w:pStyle w:val="TOC1"/>
+            <w:pStyle w:val="TJ1"/>
             <w:tabs>
               <w:tab w:val="left" w:pos="440"/>
               <w:tab w:val="right" w:leader="dot" w:pos="9350"/>
@@ -1189,7 +1189,7 @@
           <w:hyperlink w:anchor="_Toc27469828" w:history="1">
             <w:r>
               <w:rPr>
-                <w:rStyle w:val="Hyperlink"/>
+                <w:rStyle w:val="Hiperhivatkozs"/>
                 <w:noProof/>
               </w:rPr>
               <w:t>3.</w:t>
@@ -1203,7 +1203,7 @@
             </w:r>
             <w:r>
               <w:rPr>
-                <w:rStyle w:val="Hyperlink"/>
+                <w:rStyle w:val="Hiperhivatkozs"/>
                 <w:noProof/>
               </w:rPr>
               <w:t>Tuning the engine</w:t>
@@ -1260,7 +1260,7 @@
         </w:p>
         <w:p>
           <w:pPr>
-            <w:pStyle w:val="TOC2"/>
+            <w:pStyle w:val="TJ2"/>
             <w:tabs>
               <w:tab w:val="left" w:pos="660"/>
               <w:tab w:val="right" w:leader="dot" w:pos="9350"/>
@@ -1273,7 +1273,7 @@
           <w:hyperlink w:anchor="_Toc27469829" w:history="1">
             <w:r>
               <w:rPr>
-                <w:rStyle w:val="Hyperlink"/>
+                <w:rStyle w:val="Hiperhivatkozs"/>
                 <w:noProof/>
               </w:rPr>
               <w:t>1.</w:t>
@@ -1287,7 +1287,7 @@
             </w:r>
             <w:r>
               <w:rPr>
-                <w:rStyle w:val="Hyperlink"/>
+                <w:rStyle w:val="Hiperhivatkozs"/>
                 <w:noProof/>
                 <w:lang w:val="fi-FI"/>
               </w:rPr>
@@ -1345,7 +1345,7 @@
         </w:p>
         <w:p>
           <w:pPr>
-            <w:pStyle w:val="TOC2"/>
+            <w:pStyle w:val="TJ2"/>
             <w:tabs>
               <w:tab w:val="left" w:pos="660"/>
               <w:tab w:val="right" w:leader="dot" w:pos="9350"/>
@@ -1358,7 +1358,7 @@
           <w:hyperlink w:anchor="_Toc27469830" w:history="1">
             <w:r>
               <w:rPr>
-                <w:rStyle w:val="Hyperlink"/>
+                <w:rStyle w:val="Hiperhivatkozs"/>
                 <w:noProof/>
                 <w:lang w:val="fi-FI"/>
               </w:rPr>
@@ -1373,7 +1373,7 @@
             </w:r>
             <w:r>
               <w:rPr>
-                <w:rStyle w:val="Hyperlink"/>
+                <w:rStyle w:val="Hiperhivatkozs"/>
                 <w:noProof/>
                 <w:lang w:val="fi-FI"/>
               </w:rPr>
@@ -1431,7 +1431,7 @@
         </w:p>
         <w:p>
           <w:pPr>
-            <w:pStyle w:val="TOC1"/>
+            <w:pStyle w:val="TJ1"/>
             <w:tabs>
               <w:tab w:val="left" w:pos="440"/>
               <w:tab w:val="right" w:leader="dot" w:pos="9350"/>
@@ -1444,7 +1444,7 @@
           <w:hyperlink w:anchor="_Toc27469831" w:history="1">
             <w:r>
               <w:rPr>
-                <w:rStyle w:val="Hyperlink"/>
+                <w:rStyle w:val="Hiperhivatkozs"/>
                 <w:noProof/>
               </w:rPr>
               <w:t>4.</w:t>
@@ -1458,7 +1458,7 @@
             </w:r>
             <w:r>
               <w:rPr>
-                <w:rStyle w:val="Hyperlink"/>
+                <w:rStyle w:val="Hiperhivatkozs"/>
                 <w:noProof/>
               </w:rPr>
               <w:t>Connections</w:t>
@@ -1515,7 +1515,7 @@
         </w:p>
         <w:p>
           <w:pPr>
-            <w:pStyle w:val="TOC2"/>
+            <w:pStyle w:val="TJ2"/>
             <w:tabs>
               <w:tab w:val="left" w:pos="660"/>
               <w:tab w:val="right" w:leader="dot" w:pos="9350"/>
@@ -1528,7 +1528,7 @@
           <w:hyperlink w:anchor="_Toc27469832" w:history="1">
             <w:r>
               <w:rPr>
-                <w:rStyle w:val="Hyperlink"/>
+                <w:rStyle w:val="Hiperhivatkozs"/>
                 <w:noProof/>
               </w:rPr>
               <w:t>3.</w:t>
@@ -1542,7 +1542,7 @@
             </w:r>
             <w:r>
               <w:rPr>
-                <w:rStyle w:val="Hyperlink"/>
+                <w:rStyle w:val="Hiperhivatkozs"/>
                 <w:noProof/>
               </w:rPr>
               <w:t>Boost solenoid and relay control</w:t>
@@ -1599,7 +1599,7 @@
         </w:p>
         <w:p>
           <w:pPr>
-            <w:pStyle w:val="TOC2"/>
+            <w:pStyle w:val="TJ2"/>
             <w:tabs>
               <w:tab w:val="left" w:pos="660"/>
               <w:tab w:val="right" w:leader="dot" w:pos="9350"/>
@@ -1612,7 +1612,7 @@
           <w:hyperlink w:anchor="_Toc27469833" w:history="1">
             <w:r>
               <w:rPr>
-                <w:rStyle w:val="Hyperlink"/>
+                <w:rStyle w:val="Hiperhivatkozs"/>
                 <w:noProof/>
                 <w:lang w:val="fi-FI"/>
               </w:rPr>
@@ -1627,7 +1627,7 @@
             </w:r>
             <w:r>
               <w:rPr>
-                <w:rStyle w:val="Hyperlink"/>
+                <w:rStyle w:val="Hiperhivatkozs"/>
                 <w:noProof/>
                 <w:lang w:val="fi-FI"/>
               </w:rPr>
@@ -1685,7 +1685,7 @@
         </w:p>
         <w:p>
           <w:pPr>
-            <w:pStyle w:val="TOC1"/>
+            <w:pStyle w:val="TJ1"/>
             <w:tabs>
               <w:tab w:val="left" w:pos="440"/>
               <w:tab w:val="right" w:leader="dot" w:pos="9350"/>
@@ -1698,7 +1698,7 @@
           <w:hyperlink w:anchor="_Toc27469834" w:history="1">
             <w:r>
               <w:rPr>
-                <w:rStyle w:val="Hyperlink"/>
+                <w:rStyle w:val="Hiperhivatkozs"/>
                 <w:noProof/>
               </w:rPr>
               <w:t>5.</w:t>
@@ -1712,7 +1712,7 @@
             </w:r>
             <w:r>
               <w:rPr>
-                <w:rStyle w:val="Hyperlink"/>
+                <w:rStyle w:val="Hiperhivatkozs"/>
                 <w:noProof/>
               </w:rPr>
               <w:t>Firmware updates</w:t>
@@ -1798,7 +1798,7 @@
     </w:p>
     <w:p>
       <w:pPr>
-        <w:pStyle w:val="Heading1"/>
+        <w:pStyle w:val="Cmsor1"/>
       </w:pPr>
       <w:bookmarkStart w:id="0" w:name="_Toc27469815"/>
       <w:r>
@@ -1816,7 +1816,7 @@
     </w:p>
     <w:p>
       <w:pPr>
-        <w:pStyle w:val="Heading2"/>
+        <w:pStyle w:val="Cmsor2"/>
       </w:pPr>
       <w:bookmarkStart w:id="1" w:name="_Toc27469816"/>
       <w:r>
@@ -1913,7 +1913,7 @@
     </w:p>
     <w:p>
       <w:pPr>
-        <w:pStyle w:val="Heading2"/>
+        <w:pStyle w:val="Cmsor2"/>
         <w:rPr>
           <w:lang w:val="fi-FI"/>
         </w:rPr>
@@ -2003,7 +2003,7 @@
     </w:p>
     <w:p>
       <w:pPr>
-        <w:pStyle w:val="Heading3"/>
+        <w:pStyle w:val="Cmsor3"/>
         <w:rPr>
           <w:lang w:val="en-US"/>
         </w:rPr>
@@ -2055,7 +2055,7 @@
       <w:hyperlink r:id="rId6" w:history="1">
         <w:r>
           <w:rPr>
-            <w:rStyle w:val="Hyperlink"/>
+            <w:rStyle w:val="Hiperhivatkozs"/>
             <w:u w:val="none"/>
           </w:rPr>
           <w:t>https://www.arduino.cc/en/main/software</w:t>
@@ -2102,7 +2102,7 @@
       <w:hyperlink r:id="rId7" w:history="1">
         <w:r>
           <w:rPr>
-            <w:rStyle w:val="Hyperlink"/>
+            <w:rStyle w:val="Hiperhivatkozs"/>
           </w:rPr>
           <w:t>http://www.wch.cn/downloads/CH341SER_ZIP.html</w:t>
         </w:r>
@@ -2167,6 +2167,7 @@
       <w:r>
         <w:rPr>
           <w:noProof/>
+          <w:lang w:val="hu-HU" w:eastAsia="hu-HU"/>
         </w:rPr>
         <w:drawing>
           <wp:inline distT="0" distB="0" distL="0" distR="0" wp14:anchorId="411E044F" wp14:editId="379819C0">
@@ -2228,6 +2229,7 @@
       <w:r>
         <w:rPr>
           <w:noProof/>
+          <w:lang w:val="hu-HU" w:eastAsia="hu-HU"/>
         </w:rPr>
         <w:drawing>
           <wp:inline distT="0" distB="0" distL="0" distR="0" wp14:anchorId="6120A66D" wp14:editId="3C9D8EF8">
@@ -2302,7 +2304,7 @@
       <w:r>
         <w:rPr>
           <w:noProof/>
-          <w:lang w:val="fi-FI"/>
+          <w:lang w:val="hu-HU" w:eastAsia="hu-HU"/>
         </w:rPr>
         <w:drawing>
           <wp:inline distT="0" distB="0" distL="0" distR="0">
@@ -2405,7 +2407,7 @@
     </w:p>
     <w:p>
       <w:pPr>
-        <w:pStyle w:val="Heading3"/>
+        <w:pStyle w:val="Cmsor3"/>
       </w:pPr>
       <w:bookmarkStart w:id="4" w:name="_Toc27469819"/>
       <w:r>
@@ -2472,7 +2474,7 @@
       <w:r>
         <w:rPr>
           <w:noProof/>
-          <w:lang w:val="fi-FI"/>
+          <w:lang w:val="hu-HU" w:eastAsia="hu-HU"/>
         </w:rPr>
         <w:lastRenderedPageBreak/>
         <w:drawing>
@@ -2566,7 +2568,7 @@
     </w:p>
     <w:p>
       <w:pPr>
-        <w:pStyle w:val="Heading3"/>
+        <w:pStyle w:val="Cmsor3"/>
       </w:pPr>
       <w:bookmarkStart w:id="5" w:name="_Toc27469820"/>
       <w:r>
@@ -2678,6 +2680,7 @@
       <w:r>
         <w:rPr>
           <w:noProof/>
+          <w:lang w:val="hu-HU" w:eastAsia="hu-HU"/>
         </w:rPr>
         <w:drawing>
           <wp:inline distT="0" distB="0" distL="0" distR="0" wp14:anchorId="3FDB4721" wp14:editId="5A4484FE">
@@ -2744,7 +2747,7 @@
     </w:p>
     <w:p>
       <w:pPr>
-        <w:pStyle w:val="Heading3"/>
+        <w:pStyle w:val="Cmsor3"/>
         <w:rPr>
           <w:lang w:val="en-US"/>
         </w:rPr>
@@ -2794,7 +2797,7 @@
       <w:hyperlink r:id="rId13" w:history="1">
         <w:r>
           <w:rPr>
-            <w:rStyle w:val="Hyperlink"/>
+            <w:rStyle w:val="Hiperhivatkozs"/>
             <w:u w:val="none"/>
           </w:rPr>
           <w:t>http://www.tunerstudio.com/index.php/tuner-studio</w:t>
@@ -2821,7 +2824,7 @@
       <w:r>
         <w:rPr>
           <w:noProof/>
-          <w:lang w:val="fi-FI"/>
+          <w:lang w:val="hu-HU" w:eastAsia="hu-HU"/>
         </w:rPr>
         <w:drawing>
           <wp:inline distT="0" distB="0" distL="0" distR="0">
@@ -2893,7 +2896,7 @@
       <w:r>
         <w:rPr>
           <w:noProof/>
-          <w:lang w:val="fi-FI"/>
+          <w:lang w:val="hu-HU" w:eastAsia="hu-HU"/>
         </w:rPr>
         <w:drawing>
           <wp:inline distT="0" distB="0" distL="0" distR="0">
@@ -2984,7 +2987,7 @@
       <w:hyperlink r:id="rId16" w:history="1">
         <w:r>
           <w:rPr>
-            <w:rStyle w:val="Hyperlink"/>
+            <w:rStyle w:val="Hiperhivatkozs"/>
           </w:rPr>
           <w:t>https://github.com/noisymime/speeduino/releases</w:t>
         </w:r>
@@ -3030,7 +3033,7 @@
       <w:r>
         <w:rPr>
           <w:noProof/>
-          <w:lang w:val="fi-FI"/>
+          <w:lang w:val="hu-HU" w:eastAsia="hu-HU"/>
         </w:rPr>
         <w:drawing>
           <wp:inline distT="0" distB="0" distL="0" distR="0">
@@ -3107,6 +3110,7 @@
       <w:r>
         <w:rPr>
           <w:noProof/>
+          <w:lang w:val="hu-HU" w:eastAsia="hu-HU"/>
         </w:rPr>
         <w:drawing>
           <wp:inline distT="0" distB="0" distL="0" distR="0" wp14:anchorId="5BF888D9" wp14:editId="299D7DBA">
@@ -3204,6 +3208,7 @@
       <w:r>
         <w:rPr>
           <w:noProof/>
+          <w:lang w:val="hu-HU" w:eastAsia="hu-HU"/>
         </w:rPr>
         <w:lastRenderedPageBreak/>
         <w:drawing>
@@ -3274,6 +3279,7 @@
       <w:r>
         <w:rPr>
           <w:noProof/>
+          <w:lang w:val="hu-HU" w:eastAsia="hu-HU"/>
         </w:rPr>
         <w:drawing>
           <wp:inline distT="0" distB="0" distL="0" distR="0" wp14:anchorId="2536A4A9" wp14:editId="38FFA152">
@@ -3368,6 +3374,7 @@
       <w:r>
         <w:rPr>
           <w:noProof/>
+          <w:lang w:val="hu-HU" w:eastAsia="hu-HU"/>
         </w:rPr>
         <w:lastRenderedPageBreak/>
         <w:drawing>
@@ -3409,15 +3416,7 @@
     </w:p>
     <w:p>
       <w:r>
-        <w:t>Check that the MAP sensor displays about 100kpa and the temperature sensors are sensible values ​</w:t>
-      </w:r>
-      <w:proofErr w:type="gramStart"/>
-      <w:r>
-        <w:t>​(</w:t>
-      </w:r>
-      <w:proofErr w:type="gramEnd"/>
-      <w:r>
-        <w:t>with a cold engine both about the same ambient temperature)</w:t>
+        <w:t>Check that the MAP sensor displays about 100kpa and the temperature sensors are sensible values ​​(with a cold engine both about the same ambient temperature)</w:t>
       </w:r>
       <w:r>
         <w:t>.</w:t>
@@ -3428,7 +3427,7 @@
     </w:p>
     <w:p>
       <w:pPr>
-        <w:pStyle w:val="Heading1"/>
+        <w:pStyle w:val="Cmsor1"/>
         <w:rPr>
           <w:lang w:val="en-US"/>
         </w:rPr>
@@ -3470,7 +3469,7 @@
     </w:p>
     <w:p>
       <w:pPr>
-        <w:pStyle w:val="Heading2"/>
+        <w:pStyle w:val="Cmsor2"/>
         <w:numPr>
           <w:ilvl w:val="0"/>
           <w:numId w:val="4"/>
@@ -3582,6 +3581,7 @@
       <w:r>
         <w:rPr>
           <w:noProof/>
+          <w:lang w:val="hu-HU" w:eastAsia="hu-HU"/>
         </w:rPr>
         <w:lastRenderedPageBreak/>
         <w:drawing>
@@ -3644,6 +3644,7 @@
       <w:r>
         <w:rPr>
           <w:noProof/>
+          <w:lang w:val="hu-HU" w:eastAsia="hu-HU"/>
         </w:rPr>
         <w:drawing>
           <wp:inline distT="0" distB="0" distL="0" distR="0" wp14:anchorId="31B4A109" wp14:editId="758D4011">
@@ -3771,7 +3772,7 @@
     </w:p>
     <w:p>
       <w:pPr>
-        <w:pStyle w:val="Heading2"/>
+        <w:pStyle w:val="Cmsor2"/>
       </w:pPr>
       <w:bookmarkStart w:id="9" w:name="_Toc27469824"/>
       <w:r>
@@ -3800,6 +3801,7 @@
       <w:r>
         <w:rPr>
           <w:noProof/>
+          <w:lang w:val="hu-HU" w:eastAsia="hu-HU"/>
         </w:rPr>
         <w:lastRenderedPageBreak/>
         <w:drawing>
@@ -4394,7 +4396,7 @@
     </w:p>
     <w:p>
       <w:pPr>
-        <w:pStyle w:val="Heading2"/>
+        <w:pStyle w:val="Cmsor2"/>
         <w:rPr>
           <w:lang w:val="fi-FI"/>
         </w:rPr>
@@ -4444,6 +4446,7 @@
       <w:r>
         <w:rPr>
           <w:noProof/>
+          <w:lang w:val="hu-HU" w:eastAsia="hu-HU"/>
         </w:rPr>
         <w:lastRenderedPageBreak/>
         <w:drawing>
@@ -4490,7 +4493,7 @@
     </w:p>
     <w:p>
       <w:pPr>
-        <w:pStyle w:val="Heading2"/>
+        <w:pStyle w:val="Cmsor2"/>
       </w:pPr>
       <w:bookmarkStart w:id="11" w:name="_Toc27469826"/>
       <w:r>
@@ -4525,6 +4528,7 @@
       <w:r>
         <w:rPr>
           <w:noProof/>
+          <w:lang w:val="hu-HU" w:eastAsia="hu-HU"/>
         </w:rPr>
         <w:drawing>
           <wp:inline distT="0" distB="0" distL="0" distR="0" wp14:anchorId="14AE096D" wp14:editId="0CA275E2">
@@ -4588,18 +4592,18 @@
         <w:t>AFR gauge</w:t>
       </w:r>
       <w:r>
-        <w:t xml:space="preserve"> can be displayed by clicking the right mouse over </w:t>
-      </w:r>
-      <w:proofErr w:type="gramStart"/>
-      <w:r>
-        <w:t xml:space="preserve">a </w:t>
-      </w:r>
-      <w:r>
-        <w:t xml:space="preserve"> unused</w:t>
-      </w:r>
-      <w:proofErr w:type="gramEnd"/>
-      <w:r>
-        <w:t xml:space="preserve"> gauge</w:t>
+        <w:t xml:space="preserve"> can be displayed by clicking the right mouse over a</w:t>
+      </w:r>
+      <w:r>
+        <w:t>n</w:t>
+      </w:r>
+      <w:bookmarkStart w:id="12" w:name="_GoBack"/>
+      <w:bookmarkEnd w:id="12"/>
+      <w:r>
+        <w:t xml:space="preserve"> </w:t>
+      </w:r>
+      <w:r>
+        <w:t>unused gauge</w:t>
       </w:r>
       <w:r>
         <w:t xml:space="preserve"> and searching for the </w:t>
@@ -4627,6 +4631,7 @@
       <w:r>
         <w:rPr>
           <w:noProof/>
+          <w:lang w:val="hu-HU" w:eastAsia="hu-HU"/>
         </w:rPr>
         <w:lastRenderedPageBreak/>
         <w:drawing>
@@ -4685,19 +4690,19 @@
     </w:p>
     <w:p>
       <w:pPr>
-        <w:pStyle w:val="Heading2"/>
+        <w:pStyle w:val="Cmsor2"/>
         <w:rPr>
           <w:lang w:val="fi-FI"/>
         </w:rPr>
       </w:pPr>
-      <w:bookmarkStart w:id="12" w:name="_Toc27469827"/>
+      <w:bookmarkStart w:id="13" w:name="_Toc27469827"/>
       <w:r>
         <w:rPr>
           <w:lang w:val="fi-FI"/>
         </w:rPr>
         <w:t>Starting the engine</w:t>
       </w:r>
-      <w:bookmarkEnd w:id="12"/>
+      <w:bookmarkEnd w:id="13"/>
     </w:p>
     <w:p>
       <w:pPr>
@@ -4750,6 +4755,7 @@
       <w:r>
         <w:rPr>
           <w:noProof/>
+          <w:lang w:val="hu-HU" w:eastAsia="hu-HU"/>
         </w:rPr>
         <w:drawing>
           <wp:inline distT="0" distB="0" distL="0" distR="0" wp14:anchorId="0BCC34BE" wp14:editId="1CE252CA">
@@ -4813,7 +4819,10 @@
         <w:t xml:space="preserve"> it. NOTE! Basic maps are just for the start. Before the car can</w:t>
       </w:r>
       <w:r>
-        <w:t xml:space="preserve"> be driver,</w:t>
+        <w:t xml:space="preserve"> be driven</w:t>
+      </w:r>
+      <w:r>
+        <w:t>,</w:t>
       </w:r>
       <w:r>
         <w:t xml:space="preserve"> </w:t>
@@ -4844,13 +4853,13 @@
     </w:p>
     <w:p>
       <w:pPr>
-        <w:pStyle w:val="Heading1"/>
-      </w:pPr>
-      <w:bookmarkStart w:id="13" w:name="_Toc27469828"/>
+        <w:pStyle w:val="Cmsor1"/>
+      </w:pPr>
+      <w:bookmarkStart w:id="14" w:name="_Toc27469828"/>
       <w:r>
         <w:t>Tuning the engine</w:t>
       </w:r>
-      <w:bookmarkEnd w:id="13"/>
+      <w:bookmarkEnd w:id="14"/>
     </w:p>
     <w:p>
       <w:pPr>
@@ -4995,20 +5004,20 @@
     </w:p>
     <w:p>
       <w:pPr>
-        <w:pStyle w:val="Heading2"/>
+        <w:pStyle w:val="Cmsor2"/>
         <w:numPr>
           <w:ilvl w:val="0"/>
           <w:numId w:val="5"/>
         </w:numPr>
       </w:pPr>
-      <w:bookmarkStart w:id="14" w:name="_Toc27469829"/>
+      <w:bookmarkStart w:id="15" w:name="_Toc27469829"/>
       <w:r>
         <w:rPr>
           <w:lang w:val="fi-FI"/>
         </w:rPr>
         <w:t>Idle control</w:t>
       </w:r>
-      <w:bookmarkEnd w:id="14"/>
+      <w:bookmarkEnd w:id="15"/>
     </w:p>
     <w:p/>
     <w:p>
@@ -5053,7 +5062,7 @@
       <w:r>
         <w:rPr>
           <w:noProof/>
-          <w:lang w:val="fi-FI"/>
+          <w:lang w:val="hu-HU" w:eastAsia="hu-HU"/>
         </w:rPr>
         <w:drawing>
           <wp:inline distT="0" distB="0" distL="0" distR="0">
@@ -5107,19 +5116,19 @@
     </w:p>
     <w:p>
       <w:pPr>
-        <w:pStyle w:val="Heading2"/>
+        <w:pStyle w:val="Cmsor2"/>
         <w:rPr>
           <w:lang w:val="fi-FI"/>
         </w:rPr>
       </w:pPr>
-      <w:bookmarkStart w:id="15" w:name="_Toc27469830"/>
+      <w:bookmarkStart w:id="16" w:name="_Toc27469830"/>
       <w:r>
         <w:rPr>
           <w:lang w:val="fi-FI"/>
         </w:rPr>
         <w:t>Vanos</w:t>
       </w:r>
-      <w:bookmarkEnd w:id="15"/>
+      <w:bookmarkEnd w:id="16"/>
     </w:p>
     <w:p>
       <w:pPr>
@@ -5165,6 +5174,7 @@
       <w:r>
         <w:rPr>
           <w:noProof/>
+          <w:lang w:val="hu-HU" w:eastAsia="hu-HU"/>
         </w:rPr>
         <w:lastRenderedPageBreak/>
         <w:drawing>
@@ -5273,14 +5283,14 @@
     </w:p>
     <w:p>
       <w:pPr>
-        <w:pStyle w:val="Heading1"/>
-      </w:pPr>
-      <w:bookmarkStart w:id="16" w:name="_Toc27469831"/>
+        <w:pStyle w:val="Cmsor1"/>
+      </w:pPr>
+      <w:bookmarkStart w:id="17" w:name="_Toc27469831"/>
       <w:r>
         <w:lastRenderedPageBreak/>
         <w:t>Connections</w:t>
       </w:r>
-      <w:bookmarkEnd w:id="16"/>
+      <w:bookmarkEnd w:id="17"/>
     </w:p>
     <w:p>
       <w:r>
@@ -5367,7 +5377,7 @@
       <w:r>
         <w:rPr>
           <w:noProof/>
-          <w:lang w:val="fi-FI"/>
+          <w:lang w:val="hu-HU" w:eastAsia="hu-HU"/>
         </w:rPr>
         <w:drawing>
           <wp:inline distT="0" distB="0" distL="0" distR="0" wp14:anchorId="76B7236E" wp14:editId="6AD72C1E">
@@ -5729,7 +5739,6 @@
                 <w:color w:val="000000"/>
               </w:rPr>
             </w:pPr>
-            <w:proofErr w:type="spellStart"/>
             <w:r>
               <w:rPr>
                 <w:rFonts w:ascii="Calibri" w:eastAsia="Times New Roman" w:hAnsi="Calibri" w:cs="Calibri"/>
@@ -5737,9 +5746,8 @@
                 <w:bCs/>
                 <w:color w:val="000000"/>
               </w:rPr>
-              <w:t>Pinni</w:t>
-            </w:r>
-            <w:proofErr w:type="spellEnd"/>
+              <w:t>Pin</w:t>
+            </w:r>
           </w:p>
         </w:tc>
         <w:tc>
@@ -5766,7 +5774,6 @@
                 <w:color w:val="000000"/>
               </w:rPr>
             </w:pPr>
-            <w:proofErr w:type="spellStart"/>
             <w:r>
               <w:rPr>
                 <w:rFonts w:ascii="Calibri" w:eastAsia="Times New Roman" w:hAnsi="Calibri" w:cs="Calibri"/>
@@ -5774,9 +5781,8 @@
                 <w:bCs/>
                 <w:color w:val="000000"/>
               </w:rPr>
-              <w:t>Toiminto</w:t>
-            </w:r>
-            <w:proofErr w:type="spellEnd"/>
+              <w:t>Purpose</w:t>
+            </w:r>
           </w:p>
         </w:tc>
         <w:tc>
@@ -5829,7 +5835,6 @@
                 <w:color w:val="000000"/>
               </w:rPr>
             </w:pPr>
-            <w:proofErr w:type="spellStart"/>
             <w:r>
               <w:rPr>
                 <w:rFonts w:ascii="Calibri" w:eastAsia="Times New Roman" w:hAnsi="Calibri" w:cs="Calibri"/>
@@ -5837,9 +5842,8 @@
                 <w:bCs/>
                 <w:color w:val="000000"/>
               </w:rPr>
-              <w:t>Pinni</w:t>
-            </w:r>
-            <w:proofErr w:type="spellEnd"/>
+              <w:t>Pin</w:t>
+            </w:r>
           </w:p>
         </w:tc>
         <w:tc>
@@ -5866,7 +5870,6 @@
                 <w:color w:val="000000"/>
               </w:rPr>
             </w:pPr>
-            <w:proofErr w:type="spellStart"/>
             <w:r>
               <w:rPr>
                 <w:rFonts w:ascii="Calibri" w:eastAsia="Times New Roman" w:hAnsi="Calibri" w:cs="Calibri"/>
@@ -5874,9 +5877,26 @@
                 <w:bCs/>
                 <w:color w:val="000000"/>
               </w:rPr>
-              <w:t>Toiminto</w:t>
-            </w:r>
-            <w:proofErr w:type="spellEnd"/>
+              <w:t>Pur</w:t>
+            </w:r>
+            <w:r>
+              <w:rPr>
+                <w:rFonts w:ascii="Calibri" w:eastAsia="Times New Roman" w:hAnsi="Calibri" w:cs="Calibri"/>
+                <w:b/>
+                <w:bCs/>
+                <w:color w:val="000000"/>
+              </w:rPr>
+              <w:t>p</w:t>
+            </w:r>
+            <w:r>
+              <w:rPr>
+                <w:rFonts w:ascii="Calibri" w:eastAsia="Times New Roman" w:hAnsi="Calibri" w:cs="Calibri"/>
+                <w:b/>
+                <w:bCs/>
+                <w:color w:val="000000"/>
+              </w:rPr>
+              <w:t>ose</w:t>
+            </w:r>
           </w:p>
         </w:tc>
       </w:tr>
@@ -6890,16 +6910,16 @@
     </w:p>
     <w:p>
       <w:pPr>
-        <w:pStyle w:val="Heading2"/>
-      </w:pPr>
-      <w:bookmarkStart w:id="17" w:name="_Toc27469832"/>
+        <w:pStyle w:val="Cmsor2"/>
+      </w:pPr>
+      <w:bookmarkStart w:id="18" w:name="_Toc27469832"/>
       <w:r>
         <w:t>Boost solenoid and relay c</w:t>
       </w:r>
       <w:r>
         <w:t>ontrol</w:t>
       </w:r>
-      <w:bookmarkEnd w:id="17"/>
+      <w:bookmarkEnd w:id="18"/>
     </w:p>
     <w:p/>
     <w:p>
@@ -6968,7 +6988,7 @@
     </w:p>
     <w:p>
       <w:pPr>
-        <w:pStyle w:val="Heading2"/>
+        <w:pStyle w:val="Cmsor2"/>
         <w:rPr>
           <w:lang w:val="fi-FI"/>
         </w:rPr>
@@ -6976,14 +6996,14 @@
       <w:r>
         <w:t xml:space="preserve"> </w:t>
       </w:r>
-      <w:bookmarkStart w:id="18" w:name="_Toc27469833"/>
+      <w:bookmarkStart w:id="19" w:name="_Toc27469833"/>
       <w:r>
         <w:rPr>
           <w:lang w:val="fi-FI"/>
         </w:rPr>
         <w:t>Launch control</w:t>
       </w:r>
-      <w:bookmarkEnd w:id="18"/>
+      <w:bookmarkEnd w:id="19"/>
     </w:p>
     <w:p>
       <w:pPr>
@@ -7021,15 +7041,7 @@
         <w:t xml:space="preserve">. </w:t>
       </w:r>
       <w:r>
-        <w:t xml:space="preserve">With this kind of </w:t>
-      </w:r>
-      <w:proofErr w:type="gramStart"/>
-      <w:r>
-        <w:t>connection</w:t>
-      </w:r>
-      <w:proofErr w:type="gramEnd"/>
-      <w:r>
-        <w:t xml:space="preserve"> the </w:t>
+        <w:t xml:space="preserve">With this kind of connection the </w:t>
       </w:r>
       <w:r>
         <w:t>pull-up resistor needs to be enabled in TS</w:t>
@@ -7078,6 +7090,7 @@
       <w:r>
         <w:rPr>
           <w:noProof/>
+          <w:lang w:val="hu-HU" w:eastAsia="hu-HU"/>
         </w:rPr>
         <w:lastRenderedPageBreak/>
         <w:drawing>
@@ -7126,13 +7139,13 @@
     </w:p>
     <w:p>
       <w:pPr>
-        <w:pStyle w:val="Heading1"/>
-      </w:pPr>
-      <w:bookmarkStart w:id="19" w:name="_Toc27469834"/>
+        <w:pStyle w:val="Cmsor1"/>
+      </w:pPr>
+      <w:bookmarkStart w:id="20" w:name="_Toc27469834"/>
       <w:r>
         <w:t>Firmware updates</w:t>
       </w:r>
-      <w:bookmarkEnd w:id="19"/>
+      <w:bookmarkEnd w:id="20"/>
     </w:p>
     <w:p>
       <w:pPr>
@@ -7169,7 +7182,7 @@
       <w:hyperlink r:id="rId33" w:anchor="Downloading_the_firmware" w:history="1">
         <w:r>
           <w:rPr>
-            <w:rStyle w:val="Hyperlink"/>
+            <w:rStyle w:val="Hiperhivatkozs"/>
             <w:u w:val="none"/>
           </w:rPr>
           <w:t>https://speeduino.com/wiki/index.php/Compiling_and_Installing_Firmware#Downloading_the_firmware</w:t>
@@ -7202,6 +7215,7 @@
       <w:r>
         <w:rPr>
           <w:noProof/>
+          <w:lang w:val="hu-HU" w:eastAsia="hu-HU"/>
         </w:rPr>
         <w:lastRenderedPageBreak/>
         <w:drawing>
@@ -7259,39 +7273,35 @@
       </w:r>
       <w:proofErr w:type="spellEnd"/>
       <w:r>
-        <w:t xml:space="preserve"> will automatically upload the FW version. It also adds corresponding </w:t>
+        <w:t xml:space="preserve"> will automatically upload the FW version. It also adds corresponding</w:t>
+      </w:r>
+      <w:r>
+        <w:t xml:space="preserve"> TunerStudio</w:t>
+      </w:r>
+      <w:r>
+        <w:t xml:space="preserve">.ini -file to </w:t>
+      </w:r>
+      <w:proofErr w:type="gramStart"/>
+      <w:r>
+        <w:t>downloads</w:t>
+      </w:r>
+      <w:proofErr w:type="gramEnd"/>
+      <w:r>
+        <w:t xml:space="preserve"> folder. If you are working with new ecu without any previous firmware, there is M5</w:t>
+      </w:r>
+      <w:r>
+        <w:t>0</w:t>
+      </w:r>
+      <w:r>
+        <w:t xml:space="preserve"> </w:t>
       </w:r>
       <w:proofErr w:type="spellStart"/>
       <w:r>
-        <w:t>TunerStusio</w:t>
-      </w:r>
-      <w:proofErr w:type="spellEnd"/>
-      <w:r>
-        <w:t xml:space="preserve"> .</w:t>
-      </w:r>
-      <w:proofErr w:type="spellStart"/>
-      <w:r>
-        <w:t>ini</w:t>
-      </w:r>
-      <w:proofErr w:type="spellEnd"/>
-      <w:r>
-        <w:t xml:space="preserve"> -file to downloads folder. If you are working with new ecu without any previous firmware, there is M5</w:t>
-      </w:r>
-      <w:r>
-        <w:t>0</w:t>
-      </w:r>
-      <w:r>
-        <w:t xml:space="preserve"> </w:t>
-      </w:r>
-      <w:proofErr w:type="spellStart"/>
-      <w:r>
         <w:t>basetune</w:t>
       </w:r>
       <w:r>
         <w:t>s</w:t>
       </w:r>
-      <w:bookmarkStart w:id="20" w:name="_GoBack"/>
-      <w:bookmarkEnd w:id="20"/>
       <w:proofErr w:type="spellEnd"/>
       <w:r>
         <w:t xml:space="preserve"> available under “Base tunes”</w:t>
@@ -7327,7 +7337,7 @@
 </file>
 
 <file path=word/numbering.xml><?xml version="1.0" encoding="utf-8"?>
-<w:numbering xmlns:wpc="http://schemas.microsoft.com/office/word/2010/wordprocessingCanvas" xmlns:cx="http://schemas.microsoft.com/office/drawing/2014/chartex" xmlns:cx1="http://schemas.microsoft.com/office/drawing/2015/9/8/chartex" xmlns:cx2="http://schemas.microsoft.com/office/drawing/2015/10/21/chartex" xmlns:cx3="http://schemas.microsoft.com/office/drawing/2016/5/9/chartex" xmlns:cx4="http://schemas.microsoft.com/office/drawing/2016/5/10/chartex" xmlns:cx5="http://schemas.microsoft.com/office/drawing/2016/5/11/chartex" xmlns:cx6="http://schemas.microsoft.com/office/drawing/2016/5/12/chartex" xmlns:cx7="http://schemas.microsoft.com/office/drawing/2016/5/13/chartex" xmlns:cx8="http://schemas.microsoft.com/office/drawing/2016/5/14/chartex" xmlns:mc="http://schemas.openxmlformats.org/markup-compatibility/2006" xmlns:aink="http://schemas.microsoft.com/office/drawing/2016/ink" xmlns:am3d="http://schemas.microsoft.com/office/drawing/2017/model3d" xmlns:o="urn:schemas-microsoft-com:office:office" xmlns:r="http://schemas.openxmlformats.org/officeDocument/2006/relationships" xmlns:m="http://schemas.openxmlformats.org/officeDocument/2006/math" xmlns:v="urn:schemas-microsoft-com:vml" xmlns:wp14="http://schemas.microsoft.com/office/word/2010/wordprocessingDrawing" xmlns:wp="http://schemas.openxmlformats.org/drawingml/2006/wordprocessingDrawing" xmlns:w10="urn:schemas-microsoft-com:office:word" xmlns:w="http://schemas.openxmlformats.org/wordprocessingml/2006/main" xmlns:w14="http://schemas.microsoft.com/office/word/2010/wordml" xmlns:w15="http://schemas.microsoft.com/office/word/2012/wordml" xmlns:w16cid="http://schemas.microsoft.com/office/word/2016/wordml/cid" xmlns:w16se="http://schemas.microsoft.com/office/word/2015/wordml/symex" xmlns:wpg="http://schemas.microsoft.com/office/word/2010/wordprocessingGroup" xmlns:wpi="http://schemas.microsoft.com/office/word/2010/wordprocessingInk" xmlns:wne="http://schemas.microsoft.com/office/word/2006/wordml" xmlns:wps="http://schemas.microsoft.com/office/word/2010/wordprocessingShape" mc:Ignorable="w14 w15 w16se w16cid wp14">
+<w:numbering xmlns:wpc="http://schemas.microsoft.com/office/word/2010/wordprocessingCanvas" xmlns:mc="http://schemas.openxmlformats.org/markup-compatibility/2006" xmlns:o="urn:schemas-microsoft-com:office:office" xmlns:r="http://schemas.openxmlformats.org/officeDocument/2006/relationships" xmlns:m="http://schemas.openxmlformats.org/officeDocument/2006/math" xmlns:v="urn:schemas-microsoft-com:vml" xmlns:wp14="http://schemas.microsoft.com/office/word/2010/wordprocessingDrawing" xmlns:wp="http://schemas.openxmlformats.org/drawingml/2006/wordprocessingDrawing" xmlns:w10="urn:schemas-microsoft-com:office:word" xmlns:w="http://schemas.openxmlformats.org/wordprocessingml/2006/main" xmlns:w14="http://schemas.microsoft.com/office/word/2010/wordml" xmlns:w15="http://schemas.microsoft.com/office/word/2012/wordml" xmlns:wpg="http://schemas.microsoft.com/office/word/2010/wordprocessingGroup" xmlns:wpi="http://schemas.microsoft.com/office/word/2010/wordprocessingInk" xmlns:wne="http://schemas.microsoft.com/office/word/2006/wordml" xmlns:wps="http://schemas.microsoft.com/office/word/2010/wordprocessingShape" mc:Ignorable="w14 w15 wp14">
   <w:abstractNum w:abstractNumId="0" w15:restartNumberingAfterBreak="0">
     <w:nsid w:val="06D84EC5"/>
     <w:multiLevelType w:val="multilevel"/>
@@ -7335,7 +7345,7 @@
     <w:lvl w:ilvl="0">
       <w:start w:val="1"/>
       <w:numFmt w:val="decimal"/>
-      <w:pStyle w:val="Heading2"/>
+      <w:pStyle w:val="Cmsor2"/>
       <w:lvlText w:val="%1."/>
       <w:lvlJc w:val="left"/>
       <w:pPr>
@@ -7422,7 +7432,7 @@
     <w:lvl w:ilvl="0">
       <w:start w:val="1"/>
       <w:numFmt w:val="decimal"/>
-      <w:pStyle w:val="Heading3"/>
+      <w:pStyle w:val="Cmsor3"/>
       <w:lvlText w:val="%1."/>
       <w:lvlJc w:val="left"/>
       <w:pPr>
@@ -7509,7 +7519,7 @@
     <w:lvl w:ilvl="0">
       <w:start w:val="1"/>
       <w:numFmt w:val="decimal"/>
-      <w:pStyle w:val="Heading1"/>
+      <w:pStyle w:val="Cmsor1"/>
       <w:lvlText w:val="%1."/>
       <w:lvlJc w:val="left"/>
       <w:pPr>
@@ -7662,7 +7672,7 @@
 </file>
 
 <file path=word/styles.xml><?xml version="1.0" encoding="utf-8"?>
-<w:styles xmlns:mc="http://schemas.openxmlformats.org/markup-compatibility/2006" xmlns:r="http://schemas.openxmlformats.org/officeDocument/2006/relationships" xmlns:w="http://schemas.openxmlformats.org/wordprocessingml/2006/main" xmlns:w14="http://schemas.microsoft.com/office/word/2010/wordml" xmlns:w15="http://schemas.microsoft.com/office/word/2012/wordml" xmlns:w16cid="http://schemas.microsoft.com/office/word/2016/wordml/cid" xmlns:w16se="http://schemas.microsoft.com/office/word/2015/wordml/symex" mc:Ignorable="w14 w15 w16se w16cid">
+<w:styles xmlns:mc="http://schemas.openxmlformats.org/markup-compatibility/2006" xmlns:r="http://schemas.openxmlformats.org/officeDocument/2006/relationships" xmlns:w="http://schemas.openxmlformats.org/wordprocessingml/2006/main" xmlns:w14="http://schemas.microsoft.com/office/word/2010/wordml" xmlns:w15="http://schemas.microsoft.com/office/word/2012/wordml" mc:Ignorable="w14 w15">
   <w:docDefaults>
     <w:rPrDefault>
       <w:rPr>
@@ -7678,7 +7688,7 @@
       </w:pPr>
     </w:pPrDefault>
   </w:docDefaults>
-  <w:latentStyles w:defLockedState="0" w:defUIPriority="99" w:defSemiHidden="0" w:defUnhideWhenUsed="0" w:defQFormat="0" w:count="375">
+  <w:latentStyles w:defLockedState="0" w:defUIPriority="99" w:defSemiHidden="0" w:defUnhideWhenUsed="0" w:defQFormat="0" w:count="371">
     <w:lsdException w:name="Normal" w:uiPriority="0" w:qFormat="1"/>
     <w:lsdException w:name="heading 1" w:uiPriority="9" w:qFormat="1"/>
     <w:lsdException w:name="heading 2" w:semiHidden="1" w:uiPriority="9" w:unhideWhenUsed="1" w:qFormat="1"/>
@@ -8050,20 +8060,16 @@
     <w:lsdException w:name="List Table 5 Dark Accent 6" w:uiPriority="50"/>
     <w:lsdException w:name="List Table 6 Colorful Accent 6" w:uiPriority="51"/>
     <w:lsdException w:name="List Table 7 Colorful Accent 6" w:uiPriority="52"/>
-    <w:lsdException w:name="Mention" w:semiHidden="1" w:unhideWhenUsed="1"/>
-    <w:lsdException w:name="Smart Hyperlink" w:semiHidden="1" w:unhideWhenUsed="1"/>
-    <w:lsdException w:name="Hashtag" w:semiHidden="1" w:unhideWhenUsed="1"/>
-    <w:lsdException w:name="Unresolved Mention" w:semiHidden="1" w:unhideWhenUsed="1"/>
   </w:latentStyles>
-  <w:style w:type="paragraph" w:default="1" w:styleId="Normal">
+  <w:style w:type="paragraph" w:default="1" w:styleId="Norml">
     <w:name w:val="Normal"/>
     <w:qFormat/>
   </w:style>
-  <w:style w:type="paragraph" w:styleId="Heading1">
+  <w:style w:type="paragraph" w:styleId="Cmsor1">
     <w:name w:val="heading 1"/>
-    <w:basedOn w:val="Normal"/>
-    <w:next w:val="Normal"/>
-    <w:link w:val="Heading1Char"/>
+    <w:basedOn w:val="Norml"/>
+    <w:next w:val="Norml"/>
+    <w:link w:val="Cmsor1Char"/>
     <w:uiPriority w:val="9"/>
     <w:qFormat/>
     <w:rsid w:val="00C12CA5"/>
@@ -8084,11 +8090,11 @@
       <w:lang w:val="fi-FI"/>
     </w:rPr>
   </w:style>
-  <w:style w:type="paragraph" w:styleId="Heading2">
+  <w:style w:type="paragraph" w:styleId="Cmsor2">
     <w:name w:val="heading 2"/>
-    <w:basedOn w:val="Normal"/>
-    <w:next w:val="Normal"/>
-    <w:link w:val="Heading2Char"/>
+    <w:basedOn w:val="Norml"/>
+    <w:next w:val="Norml"/>
+    <w:link w:val="Cmsor2Char"/>
     <w:uiPriority w:val="9"/>
     <w:unhideWhenUsed/>
     <w:qFormat/>
@@ -8109,11 +8115,11 @@
       <w:szCs w:val="26"/>
     </w:rPr>
   </w:style>
-  <w:style w:type="paragraph" w:styleId="Heading3">
+  <w:style w:type="paragraph" w:styleId="Cmsor3">
     <w:name w:val="heading 3"/>
-    <w:basedOn w:val="Normal"/>
-    <w:next w:val="Normal"/>
-    <w:link w:val="Heading3Char"/>
+    <w:basedOn w:val="Norml"/>
+    <w:next w:val="Norml"/>
+    <w:link w:val="Cmsor3Char"/>
     <w:uiPriority w:val="9"/>
     <w:unhideWhenUsed/>
     <w:qFormat/>
@@ -8135,13 +8141,13 @@
       <w:lang w:val="fi-FI"/>
     </w:rPr>
   </w:style>
-  <w:style w:type="character" w:default="1" w:styleId="DefaultParagraphFont">
+  <w:style w:type="character" w:default="1" w:styleId="Bekezdsalapbettpusa">
     <w:name w:val="Default Paragraph Font"/>
     <w:uiPriority w:val="1"/>
     <w:semiHidden/>
     <w:unhideWhenUsed/>
   </w:style>
-  <w:style w:type="table" w:default="1" w:styleId="TableNormal">
+  <w:style w:type="table" w:default="1" w:styleId="Normltblzat">
     <w:name w:val="Normal Table"/>
     <w:uiPriority w:val="99"/>
     <w:semiHidden/>
@@ -8156,16 +8162,16 @@
       </w:tblCellMar>
     </w:tblPr>
   </w:style>
-  <w:style w:type="numbering" w:default="1" w:styleId="NoList">
+  <w:style w:type="numbering" w:default="1" w:styleId="Nemlista">
     <w:name w:val="No List"/>
     <w:uiPriority w:val="99"/>
     <w:semiHidden/>
     <w:unhideWhenUsed/>
   </w:style>
-  <w:style w:type="character" w:customStyle="1" w:styleId="Heading1Char">
-    <w:name w:val="Heading 1 Char"/>
-    <w:basedOn w:val="DefaultParagraphFont"/>
-    <w:link w:val="Heading1"/>
+  <w:style w:type="character" w:customStyle="1" w:styleId="Cmsor1Char">
+    <w:name w:val="Címsor 1 Char"/>
+    <w:basedOn w:val="Bekezdsalapbettpusa"/>
+    <w:link w:val="Cmsor1"/>
     <w:uiPriority w:val="9"/>
     <w:rsid w:val="00C12CA5"/>
     <w:rPr>
@@ -8176,10 +8182,10 @@
       <w:lang w:val="fi-FI"/>
     </w:rPr>
   </w:style>
-  <w:style w:type="character" w:customStyle="1" w:styleId="Heading2Char">
-    <w:name w:val="Heading 2 Char"/>
-    <w:basedOn w:val="DefaultParagraphFont"/>
-    <w:link w:val="Heading2"/>
+  <w:style w:type="character" w:customStyle="1" w:styleId="Cmsor2Char">
+    <w:name w:val="Címsor 2 Char"/>
+    <w:basedOn w:val="Bekezdsalapbettpusa"/>
+    <w:link w:val="Cmsor2"/>
     <w:uiPriority w:val="9"/>
     <w:rsid w:val="00C12CA5"/>
     <w:rPr>
@@ -8189,7 +8195,7 @@
       <w:szCs w:val="26"/>
     </w:rPr>
   </w:style>
-  <w:style w:type="paragraph" w:styleId="NoSpacing">
+  <w:style w:type="paragraph" w:styleId="Nincstrkz">
     <w:name w:val="No Spacing"/>
     <w:uiPriority w:val="1"/>
     <w:qFormat/>
@@ -8198,11 +8204,11 @@
       <w:spacing w:after="0" w:line="240" w:lineRule="auto"/>
     </w:pPr>
   </w:style>
-  <w:style w:type="paragraph" w:styleId="Title">
+  <w:style w:type="paragraph" w:styleId="Cm">
     <w:name w:val="Title"/>
-    <w:basedOn w:val="Normal"/>
-    <w:next w:val="Normal"/>
-    <w:link w:val="TitleChar"/>
+    <w:basedOn w:val="Norml"/>
+    <w:next w:val="Norml"/>
+    <w:link w:val="CmChar"/>
     <w:uiPriority w:val="10"/>
     <w:qFormat/>
     <w:rsid w:val="00832087"/>
@@ -8218,10 +8224,10 @@
       <w:szCs w:val="56"/>
     </w:rPr>
   </w:style>
-  <w:style w:type="character" w:customStyle="1" w:styleId="TitleChar">
-    <w:name w:val="Title Char"/>
-    <w:basedOn w:val="DefaultParagraphFont"/>
-    <w:link w:val="Title"/>
+  <w:style w:type="character" w:customStyle="1" w:styleId="CmChar">
+    <w:name w:val="Cím Char"/>
+    <w:basedOn w:val="Bekezdsalapbettpusa"/>
+    <w:link w:val="Cm"/>
     <w:uiPriority w:val="10"/>
     <w:rsid w:val="00832087"/>
     <w:rPr>
@@ -8232,10 +8238,10 @@
       <w:szCs w:val="56"/>
     </w:rPr>
   </w:style>
-  <w:style w:type="character" w:customStyle="1" w:styleId="Heading3Char">
-    <w:name w:val="Heading 3 Char"/>
-    <w:basedOn w:val="DefaultParagraphFont"/>
-    <w:link w:val="Heading3"/>
+  <w:style w:type="character" w:customStyle="1" w:styleId="Cmsor3Char">
+    <w:name w:val="Címsor 3 Char"/>
+    <w:basedOn w:val="Bekezdsalapbettpusa"/>
+    <w:link w:val="Cmsor3"/>
     <w:uiPriority w:val="9"/>
     <w:rsid w:val="00C12CA5"/>
     <w:rPr>
@@ -8246,9 +8252,9 @@
       <w:lang w:val="fi-FI"/>
     </w:rPr>
   </w:style>
-  <w:style w:type="character" w:styleId="Hyperlink">
+  <w:style w:type="character" w:styleId="Hiperhivatkozs">
     <w:name w:val="Hyperlink"/>
-    <w:basedOn w:val="DefaultParagraphFont"/>
+    <w:basedOn w:val="Bekezdsalapbettpusa"/>
     <w:uiPriority w:val="99"/>
     <w:unhideWhenUsed/>
     <w:rsid w:val="006C4660"/>
@@ -8257,9 +8263,9 @@
       <w:u w:val="single"/>
     </w:rPr>
   </w:style>
-  <w:style w:type="character" w:styleId="UnresolvedMention">
+  <w:style w:type="character" w:customStyle="1" w:styleId="UnresolvedMention">
     <w:name w:val="Unresolved Mention"/>
-    <w:basedOn w:val="DefaultParagraphFont"/>
+    <w:basedOn w:val="Bekezdsalapbettpusa"/>
     <w:uiPriority w:val="99"/>
     <w:semiHidden/>
     <w:unhideWhenUsed/>
@@ -8269,10 +8275,10 @@
       <w:shd w:val="clear" w:color="auto" w:fill="E6E6E6"/>
     </w:rPr>
   </w:style>
-  <w:style w:type="paragraph" w:styleId="BalloonText">
+  <w:style w:type="paragraph" w:styleId="Buborkszveg">
     <w:name w:val="Balloon Text"/>
-    <w:basedOn w:val="Normal"/>
-    <w:link w:val="BalloonTextChar"/>
+    <w:basedOn w:val="Norml"/>
+    <w:link w:val="BuborkszvegChar"/>
     <w:uiPriority w:val="99"/>
     <w:semiHidden/>
     <w:unhideWhenUsed/>
@@ -8286,10 +8292,10 @@
       <w:szCs w:val="18"/>
     </w:rPr>
   </w:style>
-  <w:style w:type="character" w:customStyle="1" w:styleId="BalloonTextChar">
-    <w:name w:val="Balloon Text Char"/>
-    <w:basedOn w:val="DefaultParagraphFont"/>
-    <w:link w:val="BalloonText"/>
+  <w:style w:type="character" w:customStyle="1" w:styleId="BuborkszvegChar">
+    <w:name w:val="Buborékszöveg Char"/>
+    <w:basedOn w:val="Bekezdsalapbettpusa"/>
+    <w:link w:val="Buborkszveg"/>
     <w:uiPriority w:val="99"/>
     <w:semiHidden/>
     <w:rsid w:val="00C12CA5"/>
@@ -8299,10 +8305,10 @@
       <w:szCs w:val="18"/>
     </w:rPr>
   </w:style>
-  <w:style w:type="paragraph" w:styleId="TOCHeading">
+  <w:style w:type="paragraph" w:styleId="Tartalomjegyzkcmsora">
     <w:name w:val="TOC Heading"/>
-    <w:basedOn w:val="Heading1"/>
-    <w:next w:val="Normal"/>
+    <w:basedOn w:val="Cmsor1"/>
+    <w:next w:val="Norml"/>
     <w:uiPriority w:val="39"/>
     <w:unhideWhenUsed/>
     <w:qFormat/>
@@ -8317,10 +8323,10 @@
       <w:lang w:val="en-US"/>
     </w:rPr>
   </w:style>
-  <w:style w:type="paragraph" w:styleId="TOC1">
+  <w:style w:type="paragraph" w:styleId="TJ1">
     <w:name w:val="toc 1"/>
-    <w:basedOn w:val="Normal"/>
-    <w:next w:val="Normal"/>
+    <w:basedOn w:val="Norml"/>
+    <w:next w:val="Norml"/>
     <w:autoRedefine/>
     <w:uiPriority w:val="39"/>
     <w:unhideWhenUsed/>
@@ -8329,10 +8335,10 @@
       <w:spacing w:after="100"/>
     </w:pPr>
   </w:style>
-  <w:style w:type="paragraph" w:styleId="TOC2">
+  <w:style w:type="paragraph" w:styleId="TJ2">
     <w:name w:val="toc 2"/>
-    <w:basedOn w:val="Normal"/>
-    <w:next w:val="Normal"/>
+    <w:basedOn w:val="Norml"/>
+    <w:next w:val="Norml"/>
     <w:autoRedefine/>
     <w:uiPriority w:val="39"/>
     <w:unhideWhenUsed/>
@@ -8342,10 +8348,10 @@
       <w:ind w:left="220"/>
     </w:pPr>
   </w:style>
-  <w:style w:type="paragraph" w:styleId="TOC3">
+  <w:style w:type="paragraph" w:styleId="TJ3">
     <w:name w:val="toc 3"/>
-    <w:basedOn w:val="Normal"/>
-    <w:next w:val="Normal"/>
+    <w:basedOn w:val="Norml"/>
+    <w:next w:val="Norml"/>
     <w:autoRedefine/>
     <w:uiPriority w:val="39"/>
     <w:unhideWhenUsed/>
@@ -8355,9 +8361,9 @@
       <w:ind w:left="440"/>
     </w:pPr>
   </w:style>
-  <w:style w:type="character" w:styleId="FollowedHyperlink">
+  <w:style w:type="character" w:styleId="Mrltotthiperhivatkozs">
     <w:name w:val="FollowedHyperlink"/>
-    <w:basedOn w:val="DefaultParagraphFont"/>
+    <w:basedOn w:val="Bekezdsalapbettpusa"/>
     <w:uiPriority w:val="99"/>
     <w:semiHidden/>
     <w:unhideWhenUsed/>
@@ -8636,7 +8642,7 @@
 </file>
 
 <file path=customXml/itemProps1.xml><?xml version="1.0" encoding="utf-8"?>
-<ds:datastoreItem xmlns:ds="http://schemas.openxmlformats.org/officeDocument/2006/customXml" ds:itemID="{6721AFCF-DB66-4945-8DF2-21C506464AC8}">
+<ds:datastoreItem xmlns:ds="http://schemas.openxmlformats.org/officeDocument/2006/customXml" ds:itemID="{F5907137-774E-49FD-B3B0-5362ED7EC0EB}">
   <ds:schemaRefs>
     <ds:schemaRef ds:uri="http://schemas.openxmlformats.org/officeDocument/2006/bibliography"/>
   </ds:schemaRefs>

</xml_diff>